<commit_message>
On avance le TP de soutien
</commit_message>
<xml_diff>
--- a/Activite_01_Initiation_SW/InitiationSW_PinceFesto.docx
+++ b/Activite_01_Initiation_SW/InitiationSW_PinceFesto.docx
@@ -418,6 +418,10 @@
               <w:jc w:val="center"/>
             </w:pPr>
             <w:r>
+              <w:rPr>
+                <w:noProof/>
+                <w:lang w:eastAsia="fr-FR" w:bidi="ar-SA"/>
+              </w:rPr>
               <w:drawing>
                 <wp:anchor distT="0" distB="0" distL="114300" distR="114300" simplePos="0" relativeHeight="251665408" behindDoc="0" locked="0" layoutInCell="1" allowOverlap="1">
                   <wp:simplePos x="0" y="0"/>
@@ -485,6 +489,10 @@
               </w:drawing>
             </w:r>
             <w:r>
+              <w:rPr>
+                <w:noProof/>
+                <w:lang w:eastAsia="fr-FR" w:bidi="ar-SA"/>
+              </w:rPr>
               <w:drawing>
                 <wp:anchor distT="0" distB="0" distL="114300" distR="114300" simplePos="0" relativeHeight="251664384" behindDoc="0" locked="0" layoutInCell="1" allowOverlap="1" wp14:anchorId="2A6E50CE" wp14:editId="651EAA07">
                   <wp:simplePos x="0" y="0"/>
@@ -1281,7 +1289,21 @@
                 <w:b/>
                 <w:lang w:eastAsia="fr-FR"/>
               </w:rPr>
-              <w:t xml:space="preserve">un modèle numérique de la pompe du pilote hydraulique </w:t>
+              <w:t xml:space="preserve">un modèle numérique de la </w:t>
+            </w:r>
+            <w:r>
+              <w:rPr>
+                <w:b/>
+                <w:lang w:eastAsia="fr-FR"/>
+              </w:rPr>
+              <w:t>pince</w:t>
+            </w:r>
+            <w:r>
+              <w:rPr>
+                <w:b/>
+                <w:lang w:eastAsia="fr-FR"/>
+              </w:rPr>
+              <w:t xml:space="preserve"> </w:t>
             </w:r>
             <w:r>
               <w:rPr>
@@ -1358,50 +1380,50 @@
     </w:p>
     <w:p>
       <w:pPr>
-        <w:pStyle w:val="Titre2"/>
-      </w:pPr>
-      <w:r>
-        <w:t>Fonctionnement de la pompe</w:t>
-      </w:r>
-    </w:p>
-    <w:p>
-      <w:pPr>
         <w:rPr>
           <w:lang w:eastAsia="fr-FR"/>
         </w:rPr>
       </w:pPr>
-    </w:p>
-    <w:p>
-      <w:pPr>
-        <w:pStyle w:val="Titre2"/>
-      </w:pPr>
-      <w:r>
-        <w:t>Objectif du TP</w:t>
-      </w:r>
-    </w:p>
-    <w:p>
-      <w:pPr>
-        <w:rPr>
-          <w:lang w:eastAsia="fr-FR"/>
-        </w:rPr>
-      </w:pPr>
-    </w:p>
-    <w:p>
-      <w:pPr>
-        <w:rPr>
-          <w:lang w:eastAsia="fr-FR"/>
-        </w:rPr>
-      </w:pPr>
-      <w:bookmarkStart w:id="0" w:name="_GoBack"/>
       <w:r>
         <w:rPr>
           <w:lang w:eastAsia="fr-FR"/>
         </w:rPr>
+        <w:t xml:space="preserve">Industriellement, les pinces sont utilisées pour saisir et déplacer des objets de différentes tailles. </w:t>
+      </w:r>
+    </w:p>
+    <w:p>
+      <w:pPr>
+        <w:rPr>
+          <w:noProof/>
+          <w:lang w:eastAsia="fr-FR" w:bidi="ar-SA"/>
+        </w:rPr>
+      </w:pPr>
+    </w:p>
+    <w:p>
+      <w:pPr>
+        <w:rPr>
+          <w:noProof/>
+          <w:lang w:eastAsia="fr-FR" w:bidi="ar-SA"/>
+        </w:rPr>
+      </w:pPr>
+    </w:p>
+    <w:p>
+      <w:pPr>
+        <w:jc w:val="center"/>
+        <w:rPr>
+          <w:lang w:eastAsia="fr-FR"/>
+        </w:rPr>
+      </w:pPr>
+      <w:r>
+        <w:rPr>
+          <w:noProof/>
+          <w:lang w:eastAsia="fr-FR" w:bidi="ar-SA"/>
+        </w:rPr>
         <w:drawing>
-          <wp:inline distT="0" distB="0" distL="0" distR="0" wp14:anchorId="58727EA2" wp14:editId="5C843334">
-            <wp:extent cx="2980592" cy="2732156"/>
+          <wp:inline distT="0" distB="0" distL="0" distR="0" wp14:anchorId="542D2737">
+            <wp:extent cx="4618488" cy="3470251"/>
             <wp:effectExtent l="0" t="0" r="0" b="0"/>
-            <wp:docPr id="15" name="Image 15"/>
+            <wp:docPr id="4" name="Image 4"/>
             <wp:cNvGraphicFramePr>
               <a:graphicFrameLocks xmlns:a="http://schemas.openxmlformats.org/drawingml/2006/main" noChangeAspect="1"/>
             </wp:cNvGraphicFramePr>
@@ -1409,23 +1431,33 @@
               <a:graphicData uri="http://schemas.openxmlformats.org/drawingml/2006/picture">
                 <pic:pic xmlns:pic="http://schemas.openxmlformats.org/drawingml/2006/picture">
                   <pic:nvPicPr>
-                    <pic:cNvPr id="0" name=""/>
-                    <pic:cNvPicPr/>
+                    <pic:cNvPr id="0" name="Picture 12"/>
+                    <pic:cNvPicPr>
+                      <a:picLocks noChangeAspect="1" noChangeArrowheads="1"/>
+                    </pic:cNvPicPr>
                   </pic:nvPicPr>
                   <pic:blipFill>
-                    <a:blip r:embed="rId20"/>
+                    <a:blip r:embed="rId20" cstate="print">
+                      <a:extLst>
+                        <a:ext uri="{28A0092B-C50C-407E-A947-70E740481C1C}">
+                          <a14:useLocalDpi xmlns:a14="http://schemas.microsoft.com/office/drawing/2010/main" val="0"/>
+                        </a:ext>
+                      </a:extLst>
+                    </a:blip>
+                    <a:srcRect/>
                     <a:stretch>
                       <a:fillRect/>
                     </a:stretch>
                   </pic:blipFill>
-                  <pic:spPr>
+                  <pic:spPr bwMode="auto">
                     <a:xfrm>
                       <a:off x="0" y="0"/>
-                      <a:ext cx="2982006" cy="2733453"/>
+                      <a:ext cx="4617952" cy="3469849"/>
                     </a:xfrm>
                     <a:prstGeom prst="rect">
                       <a:avLst/>
                     </a:prstGeom>
+                    <a:noFill/>
                   </pic:spPr>
                 </pic:pic>
               </a:graphicData>
@@ -1433,7 +1465,30 @@
           </wp:inline>
         </w:drawing>
       </w:r>
+      <w:bookmarkStart w:id="0" w:name="_GoBack"/>
       <w:bookmarkEnd w:id="0"/>
+    </w:p>
+    <w:p>
+      <w:pPr>
+        <w:pStyle w:val="Titre2"/>
+      </w:pPr>
+      <w:r>
+        <w:t>Objectif du TP</w:t>
+      </w:r>
+    </w:p>
+    <w:p>
+      <w:pPr>
+        <w:rPr>
+          <w:lang w:eastAsia="fr-FR"/>
+        </w:rPr>
+      </w:pPr>
+    </w:p>
+    <w:p>
+      <w:pPr>
+        <w:rPr>
+          <w:lang w:eastAsia="fr-FR"/>
+        </w:rPr>
+      </w:pPr>
     </w:p>
     <w:p>
       <w:pPr>
@@ -1500,423 +1555,10 @@
     </w:p>
     <w:p>
       <w:pPr>
-        <w:pStyle w:val="Titre1"/>
         <w:rPr>
           <w:lang w:eastAsia="fr-FR"/>
         </w:rPr>
       </w:pPr>
-      <w:r>
-        <w:rPr>
-          <w:lang w:eastAsia="fr-FR"/>
-        </w:rPr>
-        <w:t>Découverte de quelques fonctionnalités</w:t>
-      </w:r>
-    </w:p>
-    <w:p>
-      <w:pPr>
-        <w:pStyle w:val="Titre2"/>
-        <w:numPr>
-          <w:ilvl w:val="0"/>
-          <w:numId w:val="15"/>
-        </w:numPr>
-      </w:pPr>
-      <w:r>
-        <w:t>Objectifs</w:t>
-      </w:r>
-    </w:p>
-    <w:p>
-      <w:pPr>
-        <w:pStyle w:val="Paragraphedeliste"/>
-        <w:numPr>
-          <w:ilvl w:val="0"/>
-          <w:numId w:val="10"/>
-        </w:numPr>
-      </w:pPr>
-      <w:r>
-        <w:t>Découvrir la conception par ordinateur avec Solidworks</w:t>
-      </w:r>
-    </w:p>
-    <w:p>
-      <w:pPr>
-        <w:pStyle w:val="Paragraphedeliste"/>
-        <w:numPr>
-          <w:ilvl w:val="1"/>
-          <w:numId w:val="10"/>
-        </w:numPr>
-      </w:pPr>
-      <w:r>
-        <w:t>Réaliser des formes élémentaires par extrusion, révolution ou par enlèvement de matière</w:t>
-      </w:r>
-    </w:p>
-    <w:p>
-      <w:pPr>
-        <w:pStyle w:val="Paragraphedeliste"/>
-        <w:numPr>
-          <w:ilvl w:val="1"/>
-          <w:numId w:val="10"/>
-        </w:numPr>
-      </w:pPr>
-      <w:r>
-        <w:t>Coter et contraindre les pièces afin de réaliser un modèle robuste</w:t>
-      </w:r>
-    </w:p>
-    <w:p>
-      <w:pPr>
-        <w:pStyle w:val="Titre2"/>
-      </w:pPr>
-      <w:r>
-        <w:t>Travail demandé</w:t>
-      </w:r>
-    </w:p>
-    <w:p>
-      <w:pPr>
-        <w:rPr>
-          <w:lang w:eastAsia="fr-FR"/>
-        </w:rPr>
-      </w:pPr>
-      <w:r>
-        <w:rPr>
-          <w:lang w:eastAsia="fr-FR"/>
-        </w:rPr>
-        <w:t>Vous utiliserez le power point mis à votre disposition.</w:t>
-      </w:r>
-    </w:p>
-    <w:p>
-      <w:pPr>
-        <w:rPr>
-          <w:lang w:eastAsia="fr-FR"/>
-        </w:rPr>
-      </w:pPr>
-    </w:p>
-    <w:p>
-      <w:pPr>
-        <w:pStyle w:val="Titre3"/>
-      </w:pPr>
-      <w:r>
-        <w:t>Découverte de Solidworks</w:t>
-      </w:r>
-    </w:p>
-    <w:p>
-      <w:pPr>
-        <w:rPr>
-          <w:lang w:eastAsia="fr-FR"/>
-        </w:rPr>
-      </w:pPr>
-    </w:p>
-    <w:p>
-      <w:pPr>
-        <w:pStyle w:val="Paragraphedeliste"/>
-        <w:numPr>
-          <w:ilvl w:val="0"/>
-          <w:numId w:val="10"/>
-        </w:numPr>
-        <w:rPr>
-          <w:lang w:eastAsia="fr-FR"/>
-        </w:rPr>
-      </w:pPr>
-      <w:r>
-        <w:rPr>
-          <w:lang w:eastAsia="fr-FR"/>
-        </w:rPr>
-        <w:t>Ouvrir Solidworks en suivant la partie « Découverte de Solidworks »</w:t>
-      </w:r>
-    </w:p>
-    <w:p>
-      <w:pPr>
-        <w:rPr>
-          <w:lang w:eastAsia="fr-FR"/>
-        </w:rPr>
-      </w:pPr>
-    </w:p>
-    <w:p>
-      <w:pPr>
-        <w:pStyle w:val="Titre3"/>
-      </w:pPr>
-      <w:r>
-        <w:t>Réalisation des cylindres</w:t>
-      </w:r>
-    </w:p>
-    <w:p>
-      <w:pPr>
-        <w:pStyle w:val="Paragraphedeliste"/>
-        <w:numPr>
-          <w:ilvl w:val="0"/>
-          <w:numId w:val="10"/>
-        </w:numPr>
-        <w:rPr>
-          <w:lang w:eastAsia="fr-FR"/>
-        </w:rPr>
-      </w:pPr>
-      <w:r>
-        <w:rPr>
-          <w:lang w:eastAsia="fr-FR"/>
-        </w:rPr>
-        <w:t>Traiter les exercices 1 sur la réalisation d’un cylindre</w:t>
-      </w:r>
-    </w:p>
-    <w:p>
-      <w:pPr>
-        <w:rPr>
-          <w:lang w:eastAsia="fr-FR"/>
-        </w:rPr>
-      </w:pPr>
-    </w:p>
-    <w:p>
-      <w:pPr>
-        <w:pStyle w:val="Titre3"/>
-      </w:pPr>
-      <w:r>
-        <w:t>Prise en compte des relations</w:t>
-      </w:r>
-    </w:p>
-    <w:p>
-      <w:pPr>
-        <w:pStyle w:val="Paragraphedeliste"/>
-        <w:numPr>
-          <w:ilvl w:val="0"/>
-          <w:numId w:val="10"/>
-        </w:numPr>
-        <w:rPr>
-          <w:lang w:eastAsia="fr-FR"/>
-        </w:rPr>
-      </w:pPr>
-      <w:r>
-        <w:rPr>
-          <w:lang w:eastAsia="fr-FR"/>
-        </w:rPr>
-        <w:t>Réaliser l’exercice 2.</w:t>
-      </w:r>
-    </w:p>
-    <w:p>
-      <w:pPr>
-        <w:pStyle w:val="Paragraphedeliste"/>
-        <w:numPr>
-          <w:ilvl w:val="0"/>
-          <w:numId w:val="10"/>
-        </w:numPr>
-        <w:rPr>
-          <w:lang w:eastAsia="fr-FR"/>
-        </w:rPr>
-      </w:pPr>
-      <w:r>
-        <w:rPr>
-          <w:lang w:eastAsia="fr-FR"/>
-        </w:rPr>
-        <w:t>Faire valider votre travail par le professeur</w:t>
-      </w:r>
-    </w:p>
-    <w:p>
-      <w:pPr>
-        <w:rPr>
-          <w:lang w:eastAsia="fr-FR"/>
-        </w:rPr>
-      </w:pPr>
-    </w:p>
-    <w:p>
-      <w:pPr>
-        <w:pStyle w:val="Titre1"/>
-        <w:rPr>
-          <w:lang w:eastAsia="fr-FR"/>
-        </w:rPr>
-      </w:pPr>
-      <w:r>
-        <w:rPr>
-          <w:lang w:eastAsia="fr-FR"/>
-        </w:rPr>
-        <w:t>Réalisation du barillet</w:t>
-      </w:r>
-      <w:r>
-        <w:rPr>
-          <w:lang w:eastAsia="fr-FR"/>
-        </w:rPr>
-        <w:t xml:space="preserve"> de la pompe</w:t>
-      </w:r>
-    </w:p>
-    <w:p>
-      <w:pPr>
-        <w:pStyle w:val="Titre2"/>
-        <w:numPr>
-          <w:ilvl w:val="0"/>
-          <w:numId w:val="11"/>
-        </w:numPr>
-      </w:pPr>
-      <w:r>
-        <w:t>Objectifs</w:t>
-      </w:r>
-    </w:p>
-    <w:p>
-      <w:pPr>
-        <w:pStyle w:val="Paragraphedeliste"/>
-        <w:numPr>
-          <w:ilvl w:val="0"/>
-          <w:numId w:val="12"/>
-        </w:numPr>
-        <w:rPr>
-          <w:lang w:eastAsia="fr-FR"/>
-        </w:rPr>
-      </w:pPr>
-      <w:r>
-        <w:rPr>
-          <w:lang w:eastAsia="fr-FR"/>
-        </w:rPr>
-        <w:t>Prendre en main Solidworks et ses fonctionnalités</w:t>
-      </w:r>
-    </w:p>
-    <w:p>
-      <w:pPr>
-        <w:pStyle w:val="Paragraphedeliste"/>
-        <w:numPr>
-          <w:ilvl w:val="1"/>
-          <w:numId w:val="12"/>
-        </w:numPr>
-        <w:rPr>
-          <w:lang w:eastAsia="fr-FR"/>
-        </w:rPr>
-      </w:pPr>
-      <w:r>
-        <w:rPr>
-          <w:lang w:eastAsia="fr-FR"/>
-        </w:rPr>
-        <w:t>Extrusion, révolution, enlèvement de matière, trous, répétitions …</w:t>
-      </w:r>
-    </w:p>
-    <w:p>
-      <w:pPr>
-        <w:pStyle w:val="Paragraphedeliste"/>
-        <w:numPr>
-          <w:ilvl w:val="0"/>
-          <w:numId w:val="12"/>
-        </w:numPr>
-        <w:rPr>
-          <w:lang w:eastAsia="fr-FR"/>
-        </w:rPr>
-      </w:pPr>
-      <w:r>
-        <w:rPr>
-          <w:lang w:eastAsia="fr-FR"/>
-        </w:rPr>
-        <w:t>Réaliser une mise en plan</w:t>
-      </w:r>
-    </w:p>
-    <w:p>
-      <w:pPr>
-        <w:pStyle w:val="Titre2"/>
-      </w:pPr>
-      <w:r>
-        <w:t>Travail demande</w:t>
-      </w:r>
-    </w:p>
-    <w:p>
-      <w:pPr>
-        <w:pStyle w:val="Paragraphedeliste"/>
-        <w:numPr>
-          <w:ilvl w:val="0"/>
-          <w:numId w:val="12"/>
-        </w:numPr>
-        <w:rPr>
-          <w:lang w:eastAsia="fr-FR"/>
-        </w:rPr>
-      </w:pPr>
-      <w:r>
-        <w:rPr>
-          <w:lang w:eastAsia="fr-FR"/>
-        </w:rPr>
-        <w:t>Pilote hydraulique de bateau – Barillet</w:t>
-      </w:r>
-    </w:p>
-    <w:p>
-      <w:pPr>
-        <w:pStyle w:val="Paragraphedeliste"/>
-        <w:numPr>
-          <w:ilvl w:val="0"/>
-          <w:numId w:val="12"/>
-        </w:numPr>
-        <w:rPr>
-          <w:lang w:eastAsia="fr-FR"/>
-        </w:rPr>
-      </w:pPr>
-      <w:r>
-        <w:rPr>
-          <w:lang w:eastAsia="fr-FR"/>
-        </w:rPr>
-        <w:t>Réaliser la mise en plan</w:t>
-      </w:r>
-    </w:p>
-    <w:p>
-      <w:pPr>
-        <w:pStyle w:val="Titre1"/>
-        <w:rPr>
-          <w:lang w:eastAsia="fr-FR"/>
-        </w:rPr>
-      </w:pPr>
-      <w:r>
-        <w:rPr>
-          <w:lang w:eastAsia="fr-FR"/>
-        </w:rPr>
-        <w:t>Réalisation du corps de pompe</w:t>
-      </w:r>
-    </w:p>
-    <w:p>
-      <w:pPr>
-        <w:pStyle w:val="Titre2"/>
-        <w:numPr>
-          <w:ilvl w:val="0"/>
-          <w:numId w:val="13"/>
-        </w:numPr>
-      </w:pPr>
-      <w:r>
-        <w:t>Objectifs</w:t>
-      </w:r>
-    </w:p>
-    <w:p>
-      <w:pPr>
-        <w:pStyle w:val="Paragraphedeliste"/>
-        <w:numPr>
-          <w:ilvl w:val="1"/>
-          <w:numId w:val="12"/>
-        </w:numPr>
-        <w:rPr>
-          <w:lang w:eastAsia="fr-FR"/>
-        </w:rPr>
-      </w:pPr>
-      <w:r>
-        <w:rPr>
-          <w:lang w:eastAsia="fr-FR"/>
-        </w:rPr>
-        <w:t>Réaliser un modèle 3D à partir d’un plan 2D</w:t>
-      </w:r>
-    </w:p>
-    <w:p>
-      <w:pPr>
-        <w:pStyle w:val="Titre2"/>
-      </w:pPr>
-      <w:r>
-        <w:t>Travail demande</w:t>
-      </w:r>
-    </w:p>
-    <w:p>
-      <w:pPr>
-        <w:pStyle w:val="Paragraphedeliste"/>
-        <w:numPr>
-          <w:ilvl w:val="0"/>
-          <w:numId w:val="12"/>
-        </w:numPr>
-        <w:rPr>
-          <w:lang w:eastAsia="fr-FR"/>
-        </w:rPr>
-      </w:pPr>
-      <w:r>
-        <w:rPr>
-          <w:lang w:eastAsia="fr-FR"/>
-        </w:rPr>
-        <w:t xml:space="preserve">Pilote hydraulique de bateau – </w:t>
-      </w:r>
-      <w:r>
-        <w:rPr>
-          <w:lang w:eastAsia="fr-FR"/>
-        </w:rPr>
-        <w:t>Corps de pompe</w:t>
-      </w:r>
     </w:p>
     <w:p>
       <w:pPr>
@@ -3516,14 +3158,14 @@
         <v:path o:extrusionok="f" gradientshapeok="t" o:connecttype="rect"/>
         <o:lock v:ext="edit" aspectratio="t"/>
       </v:shapetype>
-      <v:shape id="_x0000_i1149" type="#_x0000_t75" alt="icone2.png" style="width:58.15pt;height:37.4pt;visibility:visible;mso-wrap-style:square" o:bullet="t">
+      <v:shape id="_x0000_i1036" type="#_x0000_t75" alt="icone2.png" style="width:58.15pt;height:37.4pt;visibility:visible;mso-wrap-style:square" o:bullet="t">
         <v:imagedata r:id="rId1" o:title="icone2"/>
       </v:shape>
     </w:pict>
   </w:numPicBullet>
   <w:numPicBullet w:numPicBulletId="1">
     <w:pict>
-      <v:shape id="_x0000_i1150" type="#_x0000_t75" style="width:9pt;height:9pt" o:bullet="t">
+      <v:shape id="_x0000_i1037" type="#_x0000_t75" style="width:9pt;height:9pt" o:bullet="t">
         <v:imagedata r:id="rId2" o:title="BD14692_"/>
       </v:shape>
     </w:pict>
@@ -7863,7 +7505,7 @@
 </file>
 
 <file path=customXml/itemProps1.xml><?xml version="1.0" encoding="utf-8"?>
-<ds:datastoreItem xmlns:ds="http://schemas.openxmlformats.org/officeDocument/2006/customXml" ds:itemID="{E6A2F67B-7E62-4BBF-AAFE-9454728C2526}">
+<ds:datastoreItem xmlns:ds="http://schemas.openxmlformats.org/officeDocument/2006/customXml" ds:itemID="{B2E45894-50DD-4A8C-82EB-9A842E82AB7B}">
   <ds:schemaRefs>
     <ds:schemaRef ds:uri="http://schemas.openxmlformats.org/officeDocument/2006/bibliography"/>
   </ds:schemaRefs>

</xml_diff>

<commit_message>
TP pour le soutien
</commit_message>
<xml_diff>
--- a/Activite_01_Initiation_SW/InitiationSW_PinceFesto.docx
+++ b/Activite_01_Initiation_SW/InitiationSW_PinceFesto.docx
@@ -55,7 +55,29 @@
                 <w:sz w:val="32"/>
                 <w:szCs w:val="32"/>
               </w:rPr>
-              <w:t>CI 8 – Analyse, modélisation et conception des systèmes mécaniques</w:t>
+              <w:t>7</w:t>
+            </w:r>
+            <w:r>
+              <w:rPr>
+                <w:b/>
+                <w:i/>
+                <w:color w:val="FFFFFF" w:themeColor="background1"/>
+                <w:kern w:val="32"/>
+                <w:sz w:val="32"/>
+                <w:szCs w:val="32"/>
+              </w:rPr>
+              <w:t xml:space="preserve"> – </w:t>
+            </w:r>
+            <w:r>
+              <w:rPr>
+                <w:b/>
+                <w:i/>
+                <w:color w:val="FFFFFF" w:themeColor="background1"/>
+                <w:kern w:val="32"/>
+                <w:sz w:val="32"/>
+                <w:szCs w:val="32"/>
+              </w:rPr>
+              <w:t>Étude des Systèmes Mécaniques : Analyser, Concevoir, Réaliser</w:t>
             </w:r>
           </w:p>
         </w:tc>
@@ -355,7 +377,23 @@
                 <w:rFonts w:cs="Arial"/>
                 <w:kern w:val="32"/>
               </w:rPr>
-              <w:t>Solidworks</w:t>
+              <w:t>Solid</w:t>
+            </w:r>
+            <w:r>
+              <w:rPr>
+                <w:rFonts w:cs="Arial"/>
+                <w:kern w:val="32"/>
+              </w:rPr>
+              <w:t>W</w:t>
+            </w:r>
+            <w:bookmarkStart w:id="0" w:name="_GoBack"/>
+            <w:bookmarkEnd w:id="0"/>
+            <w:r>
+              <w:rPr>
+                <w:rFonts w:cs="Arial"/>
+                <w:kern w:val="32"/>
+              </w:rPr>
+              <w:t>orks</w:t>
             </w:r>
           </w:p>
         </w:tc>
@@ -1465,8 +1503,201 @@
           </wp:inline>
         </w:drawing>
       </w:r>
-      <w:bookmarkStart w:id="0" w:name="_GoBack"/>
-      <w:bookmarkEnd w:id="0"/>
+    </w:p>
+    <w:p>
+      <w:pPr>
+        <w:rPr>
+          <w:lang w:eastAsia="fr-FR"/>
+        </w:rPr>
+      </w:pPr>
+    </w:p>
+    <w:p>
+      <w:pPr>
+        <w:rPr>
+          <w:lang w:eastAsia="fr-FR"/>
+        </w:rPr>
+      </w:pPr>
+      <w:r>
+        <w:rPr>
+          <w:lang w:eastAsia="fr-FR"/>
+        </w:rPr>
+        <w:t xml:space="preserve">La pince </w:t>
+      </w:r>
+      <w:r>
+        <w:rPr>
+          <w:lang w:eastAsia="fr-FR"/>
+        </w:rPr>
+        <w:t>est actionnée sous l’effet de l’énergie pneumatique (c’est-à-dire que le fluide utilisée pour apporter de l’énergie est de l’air sous pression) :</w:t>
+      </w:r>
+    </w:p>
+    <w:p>
+      <w:pPr>
+        <w:pStyle w:val="Paragraphedeliste"/>
+        <w:numPr>
+          <w:ilvl w:val="0"/>
+          <w:numId w:val="18"/>
+        </w:numPr>
+        <w:rPr>
+          <w:lang w:eastAsia="fr-FR"/>
+        </w:rPr>
+      </w:pPr>
+      <w:r>
+        <w:rPr>
+          <w:lang w:eastAsia="fr-FR"/>
+        </w:rPr>
+        <w:t xml:space="preserve">L’air sous pression entre dans la pince par l’orifice. </w:t>
+      </w:r>
+    </w:p>
+    <w:p>
+      <w:pPr>
+        <w:pStyle w:val="Paragraphedeliste"/>
+        <w:numPr>
+          <w:ilvl w:val="0"/>
+          <w:numId w:val="18"/>
+        </w:numPr>
+        <w:rPr>
+          <w:lang w:eastAsia="fr-FR"/>
+        </w:rPr>
+      </w:pPr>
+      <w:r>
+        <w:rPr>
+          <w:lang w:eastAsia="fr-FR"/>
+        </w:rPr>
+        <w:t xml:space="preserve">L’air pousse le piston bleu. </w:t>
+      </w:r>
+    </w:p>
+    <w:p>
+      <w:pPr>
+        <w:pStyle w:val="Paragraphedeliste"/>
+        <w:numPr>
+          <w:ilvl w:val="0"/>
+          <w:numId w:val="18"/>
+        </w:numPr>
+        <w:rPr>
+          <w:lang w:eastAsia="fr-FR"/>
+        </w:rPr>
+      </w:pPr>
+      <w:r>
+        <w:rPr>
+          <w:lang w:eastAsia="fr-FR"/>
+        </w:rPr>
+        <w:t>En se déplaçant vers le haut, le piston va se déplacer vers le haut.</w:t>
+      </w:r>
+    </w:p>
+    <w:p>
+      <w:pPr>
+        <w:pStyle w:val="Paragraphedeliste"/>
+        <w:numPr>
+          <w:ilvl w:val="0"/>
+          <w:numId w:val="18"/>
+        </w:numPr>
+        <w:rPr>
+          <w:lang w:eastAsia="fr-FR"/>
+        </w:rPr>
+      </w:pPr>
+      <w:r>
+        <w:rPr>
+          <w:lang w:eastAsia="fr-FR"/>
+        </w:rPr>
+        <w:t xml:space="preserve">Le déplacement du piston entraîne la rotation du levier. </w:t>
+      </w:r>
+    </w:p>
+    <w:p>
+      <w:pPr>
+        <w:pStyle w:val="Paragraphedeliste"/>
+        <w:numPr>
+          <w:ilvl w:val="0"/>
+          <w:numId w:val="18"/>
+        </w:numPr>
+        <w:rPr>
+          <w:lang w:eastAsia="fr-FR"/>
+        </w:rPr>
+      </w:pPr>
+      <w:r>
+        <w:rPr>
+          <w:lang w:eastAsia="fr-FR"/>
+        </w:rPr>
+        <w:t xml:space="preserve">La rotation du levier entraîne la rotation de la pince. </w:t>
+      </w:r>
+    </w:p>
+    <w:p>
+      <w:pPr>
+        <w:rPr>
+          <w:lang w:eastAsia="fr-FR"/>
+        </w:rPr>
+      </w:pPr>
+    </w:p>
+    <w:p>
+      <w:pPr>
+        <w:rPr>
+          <w:lang w:eastAsia="fr-FR"/>
+        </w:rPr>
+      </w:pPr>
+      <w:r>
+        <w:rPr>
+          <w:lang w:eastAsia="fr-FR"/>
+        </w:rPr>
+        <w:t>Remarque : Il s’agit d’un piston (vérin) double effet : il existe un second orifice (</w:t>
+      </w:r>
+      <w:r>
+        <w:rPr>
+          <w:lang w:eastAsia="fr-FR"/>
+        </w:rPr>
+        <w:t>au-dessus</w:t>
+      </w:r>
+      <w:r>
+        <w:rPr>
+          <w:lang w:eastAsia="fr-FR"/>
+        </w:rPr>
+        <w:t xml:space="preserve"> du premier) qui permet d’une part l’échappement de l’air en phase de montée du piston et l’admission d’air en phase de descente du piston. </w:t>
+      </w:r>
+    </w:p>
+    <w:p>
+      <w:pPr>
+        <w:rPr>
+          <w:lang w:eastAsia="fr-FR"/>
+        </w:rPr>
+      </w:pPr>
+    </w:p>
+    <w:p>
+      <w:pPr>
+        <w:pStyle w:val="Paragraphedeliste"/>
+        <w:numPr>
+          <w:ilvl w:val="0"/>
+          <w:numId w:val="19"/>
+        </w:numPr>
+        <w:rPr>
+          <w:lang w:eastAsia="fr-FR"/>
+        </w:rPr>
+      </w:pPr>
+      <w:r>
+        <w:rPr>
+          <w:b/>
+          <w:lang w:eastAsia="fr-FR"/>
+        </w:rPr>
+        <w:t>La pince s’ouvre-t-elle ou se ferme-t-elle lors de la montée du piston ?</w:t>
+      </w:r>
+    </w:p>
+    <w:p>
+      <w:pPr>
+        <w:rPr>
+          <w:lang w:eastAsia="fr-FR"/>
+        </w:rPr>
+      </w:pPr>
+    </w:p>
+    <w:p>
+      <w:pPr>
+        <w:rPr>
+          <w:lang w:eastAsia="fr-FR"/>
+        </w:rPr>
+      </w:pPr>
+    </w:p>
+    <w:p>
+      <w:pPr>
+        <w:rPr>
+          <w:lang w:eastAsia="fr-FR"/>
+        </w:rPr>
+      </w:pPr>
     </w:p>
     <w:p>
       <w:pPr>
@@ -1489,27 +1720,29 @@
           <w:lang w:eastAsia="fr-FR"/>
         </w:rPr>
       </w:pPr>
-    </w:p>
-    <w:p>
-      <w:pPr>
-        <w:rPr>
-          <w:lang w:eastAsia="fr-FR"/>
-        </w:rPr>
-      </w:pPr>
       <w:r>
         <w:rPr>
           <w:lang w:eastAsia="fr-FR"/>
         </w:rPr>
-        <w:t>Dans votre dossier personnel :</w:t>
+        <w:t>L’objectif de ce TP est de découvrir le logiciel SolidWorks.</w:t>
       </w:r>
     </w:p>
     <w:p>
       <w:pPr>
-        <w:pStyle w:val="Paragraphedeliste"/>
-        <w:numPr>
-          <w:ilvl w:val="0"/>
-          <w:numId w:val="14"/>
-        </w:numPr>
+        <w:rPr>
+          <w:lang w:eastAsia="fr-FR"/>
+        </w:rPr>
+      </w:pPr>
+    </w:p>
+    <w:p>
+      <w:pPr>
+        <w:rPr>
+          <w:lang w:eastAsia="fr-FR"/>
+        </w:rPr>
+      </w:pPr>
+    </w:p>
+    <w:p>
+      <w:pPr>
         <w:rPr>
           <w:lang w:eastAsia="fr-FR"/>
         </w:rPr>
@@ -1518,7 +1751,8 @@
         <w:rPr>
           <w:lang w:eastAsia="fr-FR"/>
         </w:rPr>
-        <w:t>Créer un dossier SII puis un dossier TP1</w:t>
+        <w:lastRenderedPageBreak/>
+        <w:t>Avant de commencer, dans votre dossier personnel, créer le répertoire SII et le sous répertoire Soutien. Copier l’ensemble des fichiers dans le dossier SII/Soutien/.</w:t>
       </w:r>
     </w:p>
     <w:p>
@@ -1530,6 +1764,14 @@
     </w:p>
     <w:p>
       <w:pPr>
+        <w:rPr>
+          <w:lang w:eastAsia="fr-FR"/>
+        </w:rPr>
+      </w:pPr>
+    </w:p>
+    <w:p>
+      <w:pPr>
+        <w:pStyle w:val="Titre1"/>
         <w:rPr>
           <w:lang w:eastAsia="fr-FR"/>
         </w:rPr>
@@ -1538,16 +1780,11 @@
         <w:rPr>
           <w:lang w:eastAsia="fr-FR"/>
         </w:rPr>
-        <w:t xml:space="preserve">L’ensemble des documents nécessaires sont disponibles sur le réseau du lycée : </w:t>
+        <w:t>SolidWorks</w:t>
       </w:r>
     </w:p>
     <w:p>
       <w:pPr>
-        <w:pStyle w:val="Paragraphedeliste"/>
-        <w:numPr>
-          <w:ilvl w:val="0"/>
-          <w:numId w:val="14"/>
-        </w:numPr>
         <w:rPr>
           <w:lang w:eastAsia="fr-FR"/>
         </w:rPr>
@@ -1559,6 +1796,25 @@
           <w:lang w:eastAsia="fr-FR"/>
         </w:rPr>
       </w:pPr>
+      <w:r>
+        <w:rPr>
+          <w:lang w:eastAsia="fr-FR"/>
+        </w:rPr>
+        <w:t xml:space="preserve">Lancer SolidWorks en utilisant l’icône sur le bureau. </w:t>
+      </w:r>
+    </w:p>
+    <w:p>
+      <w:pPr>
+        <w:rPr>
+          <w:lang w:eastAsia="fr-FR"/>
+        </w:rPr>
+      </w:pPr>
+      <w:r>
+        <w:rPr>
+          <w:lang w:eastAsia="fr-FR"/>
+        </w:rPr>
+        <w:t>Les instructions pour le reste du sujet sont donnés dans le document PowerPoint.</w:t>
+      </w:r>
     </w:p>
     <w:p>
       <w:pPr>
@@ -2235,7 +2491,7 @@
               <w:sz w:val="24"/>
               <w:szCs w:val="24"/>
             </w:rPr>
-            <w:t>2</w:t>
+            <w:t>3</w:t>
           </w:r>
           <w:r>
             <w:rPr>
@@ -2604,21 +2860,7 @@
             <w:rPr>
               <w:szCs w:val="22"/>
             </w:rPr>
-            <w:t xml:space="preserve">iences  </w:t>
-          </w:r>
-          <w:proofErr w:type="spellStart"/>
-          <w:r>
-            <w:rPr>
-              <w:szCs w:val="22"/>
-            </w:rPr>
-            <w:t>Ind</w:t>
-          </w:r>
-          <w:proofErr w:type="spellEnd"/>
-          <w:r>
-            <w:rPr>
-              <w:szCs w:val="22"/>
-            </w:rPr>
-            <w:t>. pour l’I</w:t>
+            <w:t>iences  Ind. pour l’I</w:t>
           </w:r>
           <w:r>
             <w:rPr>
@@ -2642,13 +2884,8 @@
             <w:t>Lycée</w:t>
           </w:r>
           <w:r>
-            <w:t xml:space="preserve"> Jules </w:t>
+            <w:t xml:space="preserve"> Jules Haag</w:t>
           </w:r>
-          <w:proofErr w:type="spellStart"/>
-          <w:r>
-            <w:t>Haag</w:t>
-          </w:r>
-          <w:proofErr w:type="spellEnd"/>
         </w:p>
       </w:tc>
       <w:tc>
@@ -2821,7 +3058,7 @@
               <w:lang w:eastAsia="fr-FR" w:bidi="ar-SA"/>
             </w:rPr>
             <w:drawing>
-              <wp:anchor distT="0" distB="0" distL="114300" distR="114300" simplePos="0" relativeHeight="251719680" behindDoc="0" locked="0" layoutInCell="1" allowOverlap="1" wp14:anchorId="4E314F7E" wp14:editId="54C3713C">
+              <wp:anchor distT="0" distB="0" distL="114300" distR="114300" simplePos="0" relativeHeight="251719680" behindDoc="0" locked="0" layoutInCell="1" allowOverlap="1" wp14:anchorId="35FBB403" wp14:editId="14359E5A">
                 <wp:simplePos x="0" y="0"/>
                 <wp:positionH relativeFrom="column">
                   <wp:posOffset>-72390</wp:posOffset>
@@ -2962,21 +3199,7 @@
             <w:rPr>
               <w:szCs w:val="22"/>
             </w:rPr>
-            <w:t xml:space="preserve">iences  </w:t>
-          </w:r>
-          <w:proofErr w:type="spellStart"/>
-          <w:r>
-            <w:rPr>
-              <w:szCs w:val="22"/>
-            </w:rPr>
-            <w:t>Ind</w:t>
-          </w:r>
-          <w:proofErr w:type="spellEnd"/>
-          <w:r>
-            <w:rPr>
-              <w:szCs w:val="22"/>
-            </w:rPr>
-            <w:t>. de l’I</w:t>
+            <w:t>iences  Ind. de l’I</w:t>
           </w:r>
           <w:r>
             <w:rPr>
@@ -3066,14 +3289,29 @@
               <w:sz w:val="20"/>
               <w:szCs w:val="22"/>
             </w:rPr>
-            <w:t xml:space="preserve">CI 8 : </w:t>
+            <w:t>7</w:t>
+          </w:r>
+          <w:r>
+            <w:rPr>
+              <w:b/>
+              <w:sz w:val="20"/>
+              <w:szCs w:val="22"/>
+            </w:rPr>
+            <w:t xml:space="preserve"> : </w:t>
           </w:r>
           <w:r>
             <w:rPr>
               <w:sz w:val="20"/>
               <w:szCs w:val="22"/>
             </w:rPr>
-            <w:t>Analyse, modélisation et conception des systèmes mécaniques</w:t>
+            <w:t>Étude des Systèmes Mécaniques : Analyser, Concevoir, Ré</w:t>
+          </w:r>
+          <w:r>
+            <w:rPr>
+              <w:sz w:val="20"/>
+              <w:szCs w:val="22"/>
+            </w:rPr>
+            <w:t>aliser</w:t>
           </w:r>
         </w:p>
       </w:tc>
@@ -3158,14 +3396,14 @@
         <v:path o:extrusionok="f" gradientshapeok="t" o:connecttype="rect"/>
         <o:lock v:ext="edit" aspectratio="t"/>
       </v:shapetype>
-      <v:shape id="_x0000_i1036" type="#_x0000_t75" alt="icone2.png" style="width:58.15pt;height:37.4pt;visibility:visible;mso-wrap-style:square" o:bullet="t">
+      <v:shape id="_x0000_i1034" type="#_x0000_t75" alt="icone2.png" style="width:58.15pt;height:37.4pt;visibility:visible;mso-wrap-style:square" o:bullet="t">
         <v:imagedata r:id="rId1" o:title="icone2"/>
       </v:shape>
     </w:pict>
   </w:numPicBullet>
   <w:numPicBullet w:numPicBulletId="1">
     <w:pict>
-      <v:shape id="_x0000_i1037" type="#_x0000_t75" style="width:9pt;height:9pt" o:bullet="t">
+      <v:shape id="_x0000_i1035" type="#_x0000_t75" style="width:9pt;height:9pt" o:bullet="t">
         <v:imagedata r:id="rId2" o:title="BD14692_"/>
       </v:shape>
     </w:pict>
@@ -4169,6 +4407,209 @@
     </w:lvl>
   </w:abstractNum>
   <w:abstractNum w:abstractNumId="9">
+    <w:nsid w:val="5D2176AB"/>
+    <w:multiLevelType w:val="hybridMultilevel"/>
+    <w:tmpl w:val="0862103A"/>
+    <w:lvl w:ilvl="0" w:tplc="040C000F">
+      <w:start w:val="1"/>
+      <w:numFmt w:val="decimal"/>
+      <w:lvlText w:val="%1."/>
+      <w:lvlJc w:val="left"/>
+      <w:pPr>
+        <w:ind w:left="720" w:hanging="360"/>
+      </w:pPr>
+      <w:rPr>
+        <w:rFonts w:hint="default"/>
+      </w:rPr>
+    </w:lvl>
+    <w:lvl w:ilvl="1" w:tplc="040C0019" w:tentative="1">
+      <w:start w:val="1"/>
+      <w:numFmt w:val="lowerLetter"/>
+      <w:lvlText w:val="%2."/>
+      <w:lvlJc w:val="left"/>
+      <w:pPr>
+        <w:ind w:left="1440" w:hanging="360"/>
+      </w:pPr>
+    </w:lvl>
+    <w:lvl w:ilvl="2" w:tplc="040C001B" w:tentative="1">
+      <w:start w:val="1"/>
+      <w:numFmt w:val="lowerRoman"/>
+      <w:lvlText w:val="%3."/>
+      <w:lvlJc w:val="right"/>
+      <w:pPr>
+        <w:ind w:left="2160" w:hanging="180"/>
+      </w:pPr>
+    </w:lvl>
+    <w:lvl w:ilvl="3" w:tplc="040C000F" w:tentative="1">
+      <w:start w:val="1"/>
+      <w:numFmt w:val="decimal"/>
+      <w:lvlText w:val="%4."/>
+      <w:lvlJc w:val="left"/>
+      <w:pPr>
+        <w:ind w:left="2880" w:hanging="360"/>
+      </w:pPr>
+    </w:lvl>
+    <w:lvl w:ilvl="4" w:tplc="040C0019" w:tentative="1">
+      <w:start w:val="1"/>
+      <w:numFmt w:val="lowerLetter"/>
+      <w:lvlText w:val="%5."/>
+      <w:lvlJc w:val="left"/>
+      <w:pPr>
+        <w:ind w:left="3600" w:hanging="360"/>
+      </w:pPr>
+    </w:lvl>
+    <w:lvl w:ilvl="5" w:tplc="040C001B" w:tentative="1">
+      <w:start w:val="1"/>
+      <w:numFmt w:val="lowerRoman"/>
+      <w:lvlText w:val="%6."/>
+      <w:lvlJc w:val="right"/>
+      <w:pPr>
+        <w:ind w:left="4320" w:hanging="180"/>
+      </w:pPr>
+    </w:lvl>
+    <w:lvl w:ilvl="6" w:tplc="040C000F" w:tentative="1">
+      <w:start w:val="1"/>
+      <w:numFmt w:val="decimal"/>
+      <w:lvlText w:val="%7."/>
+      <w:lvlJc w:val="left"/>
+      <w:pPr>
+        <w:ind w:left="5040" w:hanging="360"/>
+      </w:pPr>
+    </w:lvl>
+    <w:lvl w:ilvl="7" w:tplc="040C0019" w:tentative="1">
+      <w:start w:val="1"/>
+      <w:numFmt w:val="lowerLetter"/>
+      <w:lvlText w:val="%8."/>
+      <w:lvlJc w:val="left"/>
+      <w:pPr>
+        <w:ind w:left="5760" w:hanging="360"/>
+      </w:pPr>
+    </w:lvl>
+    <w:lvl w:ilvl="8" w:tplc="040C001B" w:tentative="1">
+      <w:start w:val="1"/>
+      <w:numFmt w:val="lowerRoman"/>
+      <w:lvlText w:val="%9."/>
+      <w:lvlJc w:val="right"/>
+      <w:pPr>
+        <w:ind w:left="6480" w:hanging="180"/>
+      </w:pPr>
+    </w:lvl>
+  </w:abstractNum>
+  <w:abstractNum w:abstractNumId="10">
+    <w:nsid w:val="6A741F41"/>
+    <w:multiLevelType w:val="hybridMultilevel"/>
+    <w:tmpl w:val="F75C382C"/>
+    <w:lvl w:ilvl="0" w:tplc="83A2867E">
+      <w:start w:val="1"/>
+      <w:numFmt w:val="bullet"/>
+      <w:lvlText w:val="∎"/>
+      <w:lvlJc w:val="left"/>
+      <w:pPr>
+        <w:ind w:left="720" w:hanging="360"/>
+      </w:pPr>
+      <w:rPr>
+        <w:rFonts w:ascii="Cambria" w:hAnsi="Cambria" w:hint="default"/>
+        <w:color w:val="FF0000"/>
+      </w:rPr>
+    </w:lvl>
+    <w:lvl w:ilvl="1" w:tplc="040C0003" w:tentative="1">
+      <w:start w:val="1"/>
+      <w:numFmt w:val="bullet"/>
+      <w:lvlText w:val="o"/>
+      <w:lvlJc w:val="left"/>
+      <w:pPr>
+        <w:ind w:left="1440" w:hanging="360"/>
+      </w:pPr>
+      <w:rPr>
+        <w:rFonts w:ascii="Courier New" w:hAnsi="Courier New" w:cs="Courier New" w:hint="default"/>
+      </w:rPr>
+    </w:lvl>
+    <w:lvl w:ilvl="2" w:tplc="040C0005" w:tentative="1">
+      <w:start w:val="1"/>
+      <w:numFmt w:val="bullet"/>
+      <w:lvlText w:val=""/>
+      <w:lvlJc w:val="left"/>
+      <w:pPr>
+        <w:ind w:left="2160" w:hanging="360"/>
+      </w:pPr>
+      <w:rPr>
+        <w:rFonts w:ascii="Wingdings" w:hAnsi="Wingdings" w:hint="default"/>
+      </w:rPr>
+    </w:lvl>
+    <w:lvl w:ilvl="3" w:tplc="040C0001" w:tentative="1">
+      <w:start w:val="1"/>
+      <w:numFmt w:val="bullet"/>
+      <w:lvlText w:val=""/>
+      <w:lvlJc w:val="left"/>
+      <w:pPr>
+        <w:ind w:left="2880" w:hanging="360"/>
+      </w:pPr>
+      <w:rPr>
+        <w:rFonts w:ascii="Symbol" w:hAnsi="Symbol" w:hint="default"/>
+      </w:rPr>
+    </w:lvl>
+    <w:lvl w:ilvl="4" w:tplc="040C0003" w:tentative="1">
+      <w:start w:val="1"/>
+      <w:numFmt w:val="bullet"/>
+      <w:lvlText w:val="o"/>
+      <w:lvlJc w:val="left"/>
+      <w:pPr>
+        <w:ind w:left="3600" w:hanging="360"/>
+      </w:pPr>
+      <w:rPr>
+        <w:rFonts w:ascii="Courier New" w:hAnsi="Courier New" w:cs="Courier New" w:hint="default"/>
+      </w:rPr>
+    </w:lvl>
+    <w:lvl w:ilvl="5" w:tplc="040C0005" w:tentative="1">
+      <w:start w:val="1"/>
+      <w:numFmt w:val="bullet"/>
+      <w:lvlText w:val=""/>
+      <w:lvlJc w:val="left"/>
+      <w:pPr>
+        <w:ind w:left="4320" w:hanging="360"/>
+      </w:pPr>
+      <w:rPr>
+        <w:rFonts w:ascii="Wingdings" w:hAnsi="Wingdings" w:hint="default"/>
+      </w:rPr>
+    </w:lvl>
+    <w:lvl w:ilvl="6" w:tplc="040C0001" w:tentative="1">
+      <w:start w:val="1"/>
+      <w:numFmt w:val="bullet"/>
+      <w:lvlText w:val=""/>
+      <w:lvlJc w:val="left"/>
+      <w:pPr>
+        <w:ind w:left="5040" w:hanging="360"/>
+      </w:pPr>
+      <w:rPr>
+        <w:rFonts w:ascii="Symbol" w:hAnsi="Symbol" w:hint="default"/>
+      </w:rPr>
+    </w:lvl>
+    <w:lvl w:ilvl="7" w:tplc="040C0003" w:tentative="1">
+      <w:start w:val="1"/>
+      <w:numFmt w:val="bullet"/>
+      <w:lvlText w:val="o"/>
+      <w:lvlJc w:val="left"/>
+      <w:pPr>
+        <w:ind w:left="5760" w:hanging="360"/>
+      </w:pPr>
+      <w:rPr>
+        <w:rFonts w:ascii="Courier New" w:hAnsi="Courier New" w:cs="Courier New" w:hint="default"/>
+      </w:rPr>
+    </w:lvl>
+    <w:lvl w:ilvl="8" w:tplc="040C0005" w:tentative="1">
+      <w:start w:val="1"/>
+      <w:numFmt w:val="bullet"/>
+      <w:lvlText w:val=""/>
+      <w:lvlJc w:val="left"/>
+      <w:pPr>
+        <w:ind w:left="6480" w:hanging="360"/>
+      </w:pPr>
+      <w:rPr>
+        <w:rFonts w:ascii="Wingdings" w:hAnsi="Wingdings" w:hint="default"/>
+      </w:rPr>
+    </w:lvl>
+  </w:abstractNum>
+  <w:abstractNum w:abstractNumId="11">
     <w:nsid w:val="6F6A05FE"/>
     <w:multiLevelType w:val="hybridMultilevel"/>
     <w:tmpl w:val="3BB04582"/>
@@ -4285,7 +4726,7 @@
       </w:rPr>
     </w:lvl>
   </w:abstractNum>
-  <w:abstractNum w:abstractNumId="10">
+  <w:abstractNum w:abstractNumId="12">
     <w:nsid w:val="741A51FE"/>
     <w:multiLevelType w:val="hybridMultilevel"/>
     <w:tmpl w:val="82880238"/>
@@ -4403,7 +4844,7 @@
     </w:lvl>
   </w:abstractNum>
   <w:num w:numId="1">
-    <w:abstractNumId w:val="9"/>
+    <w:abstractNumId w:val="11"/>
   </w:num>
   <w:num w:numId="2">
     <w:abstractNumId w:val="3"/>
@@ -4415,7 +4856,7 @@
     <w:abstractNumId w:val="5"/>
   </w:num>
   <w:num w:numId="5">
-    <w:abstractNumId w:val="10"/>
+    <w:abstractNumId w:val="12"/>
   </w:num>
   <w:num w:numId="6">
     <w:abstractNumId w:val="8"/>
@@ -4614,6 +5055,12 @@
     <w:lvlOverride w:ilvl="8">
       <w:startOverride w:val="1"/>
     </w:lvlOverride>
+  </w:num>
+  <w:num w:numId="18">
+    <w:abstractNumId w:val="9"/>
+  </w:num>
+  <w:num w:numId="19">
+    <w:abstractNumId w:val="10"/>
   </w:num>
   <w:numIdMacAtCleanup w:val="9"/>
 </w:numbering>
@@ -7505,7 +7952,7 @@
 </file>
 
 <file path=customXml/itemProps1.xml><?xml version="1.0" encoding="utf-8"?>
-<ds:datastoreItem xmlns:ds="http://schemas.openxmlformats.org/officeDocument/2006/customXml" ds:itemID="{B2E45894-50DD-4A8C-82EB-9A842E82AB7B}">
+<ds:datastoreItem xmlns:ds="http://schemas.openxmlformats.org/officeDocument/2006/customXml" ds:itemID="{307488F5-7D6B-44B9-A31C-2BA7D901D68B}">
   <ds:schemaRefs>
     <ds:schemaRef ds:uri="http://schemas.openxmlformats.org/officeDocument/2006/bibliography"/>
   </ds:schemaRefs>

</xml_diff>